<commit_message>
Update Architecture general components.docx
</commit_message>
<xml_diff>
--- a/MachineLearningServicesProviders/HowPipelinesWork/Architecture general components.docx
+++ b/MachineLearningServicesProviders/HowPipelinesWork/Architecture general components.docx
@@ -23,7 +23,15 @@
     </w:p>
     <w:p>
       <w:r>
-        <w:t>The frontend client, which is typically a web application, would handle the user interface and interactions, including the drag-and-drop functionality. This might be implemented using a JavaScript library or framework such as React or Angular. The client would communicate with the backend server using a web API, sending requests for data and receiving responses.</w:t>
+        <w:t xml:space="preserve">The frontend client, which is typically a web application, would handle the user interface and interactions, including the drag-and-drop functionality. This might be implemented using a JavaScript library or framework such as React or Angular. The client would communicate with the backend server using a web API, sending requests for </w:t>
+      </w:r>
+      <w:proofErr w:type="gramStart"/>
+      <w:r>
+        <w:t>data</w:t>
+      </w:r>
+      <w:proofErr w:type="gramEnd"/>
+      <w:r>
+        <w:t xml:space="preserve"> and receiving responses.</w:t>
       </w:r>
     </w:p>
     <w:p>
@@ -118,7 +126,21 @@
         <w:rPr>
           <w:lang w:val="en-US"/>
         </w:rPr>
-        <w:t>The technology stack for a SaaS platform that provides a drag-and-drop interface for users would depend on a number of factors, such as the specific requirements of the platform, the desired performance and scalability, and the development team's preferences and expertise. However, a common tech stack for such a system might include the following components:</w:t>
+        <w:t xml:space="preserve">The technology stack for a SaaS platform that provides a drag-and-drop interface for users would depend on </w:t>
+      </w:r>
+      <w:proofErr w:type="gramStart"/>
+      <w:r>
+        <w:rPr>
+          <w:lang w:val="en-US"/>
+        </w:rPr>
+        <w:t>a number of</w:t>
+      </w:r>
+      <w:proofErr w:type="gramEnd"/>
+      <w:r>
+        <w:rPr>
+          <w:lang w:val="en-US"/>
+        </w:rPr>
+        <w:t xml:space="preserve"> factors, such as the specific requirements of the platform, the desired performance and scalability, and the development team's preferences and expertise. However, a common tech stack for such a system might include the following components:</w:t>
       </w:r>
     </w:p>
     <w:p>
@@ -237,6 +259,107 @@
         </w:rPr>
         <w:t>This tech stack would provide a solid foundation for a SaaS platform that offers a drag-and-drop interface for users. It would allow for the implementation of a modern, responsive user interface and provide a flexible and scalable backend for handling requests and managing data. Additionally, the inclusion of machine learning tools would allow for the integration of advanced functionality into the platform. This tech stack could be extended or modified as needed to support the specific requirements of the platform.</w:t>
       </w:r>
+    </w:p>
+    <w:p>
+      <w:pPr>
+        <w:rPr>
+          <w:lang w:val="en-US"/>
+        </w:rPr>
+      </w:pPr>
+    </w:p>
+    <w:p>
+      <w:pPr>
+        <w:pStyle w:val="Heading1"/>
+        <w:rPr>
+          <w:lang w:val="en-US"/>
+        </w:rPr>
+      </w:pPr>
+      <w:r>
+        <w:rPr>
+          <w:lang w:val="en-US"/>
+        </w:rPr>
+        <w:lastRenderedPageBreak/>
+        <w:t>Technology stack internal connection</w:t>
+      </w:r>
+    </w:p>
+    <w:p>
+      <w:pPr>
+        <w:pStyle w:val="ListParagraph"/>
+        <w:numPr>
+          <w:ilvl w:val="0"/>
+          <w:numId w:val="4"/>
+        </w:numPr>
+        <w:rPr>
+          <w:lang w:eastAsia="en-NL"/>
+        </w:rPr>
+      </w:pPr>
+      <w:r>
+        <w:rPr>
+          <w:lang w:eastAsia="en-NL"/>
+        </w:rPr>
+        <w:t>The frontend client would communicate with the backend server using HTTP requests and responses, typically via a web API.</w:t>
+      </w:r>
+    </w:p>
+    <w:p>
+      <w:pPr>
+        <w:pStyle w:val="ListParagraph"/>
+        <w:numPr>
+          <w:ilvl w:val="0"/>
+          <w:numId w:val="4"/>
+        </w:numPr>
+        <w:rPr>
+          <w:lang w:eastAsia="en-NL"/>
+        </w:rPr>
+      </w:pPr>
+      <w:r>
+        <w:rPr>
+          <w:lang w:eastAsia="en-NL"/>
+        </w:rPr>
+        <w:t>The backend server would handle the requests from the client, including any necessary authentication and authorization. It would also access the database as needed to retrieve and store data.</w:t>
+      </w:r>
+    </w:p>
+    <w:p>
+      <w:pPr>
+        <w:pStyle w:val="ListParagraph"/>
+        <w:numPr>
+          <w:ilvl w:val="0"/>
+          <w:numId w:val="4"/>
+        </w:numPr>
+        <w:rPr>
+          <w:lang w:eastAsia="en-NL"/>
+        </w:rPr>
+      </w:pPr>
+      <w:r>
+        <w:rPr>
+          <w:lang w:eastAsia="en-NL"/>
+        </w:rPr>
+        <w:t>The database would store the data for the application, including user accounts and application information. The backend server would use an ORM library or other means to manage the data in the database.</w:t>
+      </w:r>
+    </w:p>
+    <w:p>
+      <w:pPr>
+        <w:pStyle w:val="ListParagraph"/>
+        <w:numPr>
+          <w:ilvl w:val="0"/>
+          <w:numId w:val="4"/>
+        </w:numPr>
+        <w:rPr>
+          <w:lang w:eastAsia="en-NL"/>
+        </w:rPr>
+      </w:pPr>
+      <w:r>
+        <w:rPr>
+          <w:lang w:eastAsia="en-NL"/>
+        </w:rPr>
+        <w:t>The machine learning pipeline would be integrated into the backend server, and it would be accessed by the server to process requests and generate responses. The pipeline would use the data in the database, as well as any other necessary input data, to train and run the machine learning models.</w:t>
+      </w:r>
+    </w:p>
+    <w:p>
+      <w:pPr>
+        <w:rPr>
+          <w:lang w:val="en-US"/>
+        </w:rPr>
+      </w:pPr>
     </w:p>
     <w:sectPr>
       <w:pgSz w:w="11906" w:h="16838"/>
@@ -251,6 +374,92 @@
 <file path=word/numbering.xml><?xml version="1.0" encoding="utf-8"?>
 <w:numbering xmlns:wpc="http://schemas.microsoft.com/office/word/2010/wordprocessingCanvas" xmlns:cx="http://schemas.microsoft.com/office/drawing/2014/chartex" xmlns:cx1="http://schemas.microsoft.com/office/drawing/2015/9/8/chartex" xmlns:cx2="http://schemas.microsoft.com/office/drawing/2015/10/21/chartex" xmlns:cx3="http://schemas.microsoft.com/office/drawing/2016/5/9/chartex" xmlns:cx4="http://schemas.microsoft.com/office/drawing/2016/5/10/chartex" xmlns:cx5="http://schemas.microsoft.com/office/drawing/2016/5/11/chartex" xmlns:cx6="http://schemas.microsoft.com/office/drawing/2016/5/12/chartex" xmlns:cx7="http://schemas.microsoft.com/office/drawing/2016/5/13/chartex" xmlns:cx8="http://schemas.microsoft.com/office/drawing/2016/5/14/chartex" xmlns:mc="http://schemas.openxmlformats.org/markup-compatibility/2006" xmlns:aink="http://schemas.microsoft.com/office/drawing/2016/ink" xmlns:am3d="http://schemas.microsoft.com/office/drawing/2017/model3d" xmlns:o="urn:schemas-microsoft-com:office:office" xmlns:oel="http://schemas.microsoft.com/office/2019/extlst" xmlns:r="http://schemas.openxmlformats.org/officeDocument/2006/relationships" xmlns:m="http://schemas.openxmlformats.org/officeDocument/2006/math" xmlns:v="urn:schemas-microsoft-com:vml" xmlns:wp14="http://schemas.microsoft.com/office/word/2010/wordprocessingDrawing" xmlns:wp="http://schemas.openxmlformats.org/drawingml/2006/wordprocessingDrawing" xmlns:w10="urn:schemas-microsoft-com:office:word" xmlns:w="http://schemas.openxmlformats.org/wordprocessingml/2006/main" xmlns:w14="http://schemas.microsoft.com/office/word/2010/wordml" xmlns:w15="http://schemas.microsoft.com/office/word/2012/wordml" xmlns:w16cex="http://schemas.microsoft.com/office/word/2018/wordml/cex" xmlns:w16cid="http://schemas.microsoft.com/office/word/2016/wordml/cid" xmlns:w16="http://schemas.microsoft.com/office/word/2018/wordml" xmlns:w16sdtdh="http://schemas.microsoft.com/office/word/2020/wordml/sdtdatahash" xmlns:w16se="http://schemas.microsoft.com/office/word/2015/wordml/symex" xmlns:wpg="http://schemas.microsoft.com/office/word/2010/wordprocessingGroup" xmlns:wpi="http://schemas.microsoft.com/office/word/2010/wordprocessingInk" xmlns:wne="http://schemas.microsoft.com/office/word/2006/wordml" xmlns:wps="http://schemas.microsoft.com/office/word/2010/wordprocessingShape" mc:Ignorable="w14 w15 w16se w16cid w16 w16cex w16sdtdh wp14">
   <w:abstractNum w:abstractNumId="0" w15:restartNumberingAfterBreak="0">
+    <w:nsid w:val="174D0B9E"/>
+    <w:multiLevelType w:val="hybridMultilevel"/>
+    <w:tmpl w:val="D9D203C2"/>
+    <w:lvl w:ilvl="0" w:tplc="2000000F">
+      <w:start w:val="1"/>
+      <w:numFmt w:val="decimal"/>
+      <w:lvlText w:val="%1."/>
+      <w:lvlJc w:val="left"/>
+      <w:pPr>
+        <w:ind w:left="720" w:hanging="360"/>
+      </w:pPr>
+    </w:lvl>
+    <w:lvl w:ilvl="1" w:tplc="20000019" w:tentative="1">
+      <w:start w:val="1"/>
+      <w:numFmt w:val="lowerLetter"/>
+      <w:lvlText w:val="%2."/>
+      <w:lvlJc w:val="left"/>
+      <w:pPr>
+        <w:ind w:left="1440" w:hanging="360"/>
+      </w:pPr>
+    </w:lvl>
+    <w:lvl w:ilvl="2" w:tplc="2000001B" w:tentative="1">
+      <w:start w:val="1"/>
+      <w:numFmt w:val="lowerRoman"/>
+      <w:lvlText w:val="%3."/>
+      <w:lvlJc w:val="right"/>
+      <w:pPr>
+        <w:ind w:left="2160" w:hanging="180"/>
+      </w:pPr>
+    </w:lvl>
+    <w:lvl w:ilvl="3" w:tplc="2000000F" w:tentative="1">
+      <w:start w:val="1"/>
+      <w:numFmt w:val="decimal"/>
+      <w:lvlText w:val="%4."/>
+      <w:lvlJc w:val="left"/>
+      <w:pPr>
+        <w:ind w:left="2880" w:hanging="360"/>
+      </w:pPr>
+    </w:lvl>
+    <w:lvl w:ilvl="4" w:tplc="20000019" w:tentative="1">
+      <w:start w:val="1"/>
+      <w:numFmt w:val="lowerLetter"/>
+      <w:lvlText w:val="%5."/>
+      <w:lvlJc w:val="left"/>
+      <w:pPr>
+        <w:ind w:left="3600" w:hanging="360"/>
+      </w:pPr>
+    </w:lvl>
+    <w:lvl w:ilvl="5" w:tplc="2000001B" w:tentative="1">
+      <w:start w:val="1"/>
+      <w:numFmt w:val="lowerRoman"/>
+      <w:lvlText w:val="%6."/>
+      <w:lvlJc w:val="right"/>
+      <w:pPr>
+        <w:ind w:left="4320" w:hanging="180"/>
+      </w:pPr>
+    </w:lvl>
+    <w:lvl w:ilvl="6" w:tplc="2000000F" w:tentative="1">
+      <w:start w:val="1"/>
+      <w:numFmt w:val="decimal"/>
+      <w:lvlText w:val="%7."/>
+      <w:lvlJc w:val="left"/>
+      <w:pPr>
+        <w:ind w:left="5040" w:hanging="360"/>
+      </w:pPr>
+    </w:lvl>
+    <w:lvl w:ilvl="7" w:tplc="20000019" w:tentative="1">
+      <w:start w:val="1"/>
+      <w:numFmt w:val="lowerLetter"/>
+      <w:lvlText w:val="%8."/>
+      <w:lvlJc w:val="left"/>
+      <w:pPr>
+        <w:ind w:left="5760" w:hanging="360"/>
+      </w:pPr>
+    </w:lvl>
+    <w:lvl w:ilvl="8" w:tplc="2000001B" w:tentative="1">
+      <w:start w:val="1"/>
+      <w:numFmt w:val="lowerRoman"/>
+      <w:lvlText w:val="%9."/>
+      <w:lvlJc w:val="right"/>
+      <w:pPr>
+        <w:ind w:left="6480" w:hanging="180"/>
+      </w:pPr>
+    </w:lvl>
+  </w:abstractNum>
+  <w:abstractNum w:abstractNumId="1" w15:restartNumberingAfterBreak="0">
     <w:nsid w:val="1953455A"/>
     <w:multiLevelType w:val="multilevel"/>
     <w:tmpl w:val="84E6DA7E"/>
@@ -399,7 +608,7 @@
       </w:rPr>
     </w:lvl>
   </w:abstractNum>
-  <w:abstractNum w:abstractNumId="1" w15:restartNumberingAfterBreak="0">
+  <w:abstractNum w:abstractNumId="2" w15:restartNumberingAfterBreak="0">
     <w:nsid w:val="61485E01"/>
     <w:multiLevelType w:val="hybridMultilevel"/>
     <w:tmpl w:val="31781A20"/>
@@ -512,11 +721,130 @@
       </w:rPr>
     </w:lvl>
   </w:abstractNum>
+  <w:abstractNum w:abstractNumId="3" w15:restartNumberingAfterBreak="0">
+    <w:nsid w:val="6E6C7DBC"/>
+    <w:multiLevelType w:val="multilevel"/>
+    <w:tmpl w:val="BDC84BC0"/>
+    <w:lvl w:ilvl="0">
+      <w:start w:val="1"/>
+      <w:numFmt w:val="decimal"/>
+      <w:lvlText w:val="%1."/>
+      <w:lvlJc w:val="left"/>
+      <w:pPr>
+        <w:tabs>
+          <w:tab w:val="num" w:pos="720"/>
+        </w:tabs>
+        <w:ind w:left="720" w:hanging="360"/>
+      </w:pPr>
+    </w:lvl>
+    <w:lvl w:ilvl="1" w:tentative="1">
+      <w:start w:val="1"/>
+      <w:numFmt w:val="decimal"/>
+      <w:lvlText w:val="%2."/>
+      <w:lvlJc w:val="left"/>
+      <w:pPr>
+        <w:tabs>
+          <w:tab w:val="num" w:pos="1440"/>
+        </w:tabs>
+        <w:ind w:left="1440" w:hanging="360"/>
+      </w:pPr>
+    </w:lvl>
+    <w:lvl w:ilvl="2" w:tentative="1">
+      <w:start w:val="1"/>
+      <w:numFmt w:val="decimal"/>
+      <w:lvlText w:val="%3."/>
+      <w:lvlJc w:val="left"/>
+      <w:pPr>
+        <w:tabs>
+          <w:tab w:val="num" w:pos="2160"/>
+        </w:tabs>
+        <w:ind w:left="2160" w:hanging="360"/>
+      </w:pPr>
+    </w:lvl>
+    <w:lvl w:ilvl="3" w:tentative="1">
+      <w:start w:val="1"/>
+      <w:numFmt w:val="decimal"/>
+      <w:lvlText w:val="%4."/>
+      <w:lvlJc w:val="left"/>
+      <w:pPr>
+        <w:tabs>
+          <w:tab w:val="num" w:pos="2880"/>
+        </w:tabs>
+        <w:ind w:left="2880" w:hanging="360"/>
+      </w:pPr>
+    </w:lvl>
+    <w:lvl w:ilvl="4" w:tentative="1">
+      <w:start w:val="1"/>
+      <w:numFmt w:val="decimal"/>
+      <w:lvlText w:val="%5."/>
+      <w:lvlJc w:val="left"/>
+      <w:pPr>
+        <w:tabs>
+          <w:tab w:val="num" w:pos="3600"/>
+        </w:tabs>
+        <w:ind w:left="3600" w:hanging="360"/>
+      </w:pPr>
+    </w:lvl>
+    <w:lvl w:ilvl="5" w:tentative="1">
+      <w:start w:val="1"/>
+      <w:numFmt w:val="decimal"/>
+      <w:lvlText w:val="%6."/>
+      <w:lvlJc w:val="left"/>
+      <w:pPr>
+        <w:tabs>
+          <w:tab w:val="num" w:pos="4320"/>
+        </w:tabs>
+        <w:ind w:left="4320" w:hanging="360"/>
+      </w:pPr>
+    </w:lvl>
+    <w:lvl w:ilvl="6" w:tentative="1">
+      <w:start w:val="1"/>
+      <w:numFmt w:val="decimal"/>
+      <w:lvlText w:val="%7."/>
+      <w:lvlJc w:val="left"/>
+      <w:pPr>
+        <w:tabs>
+          <w:tab w:val="num" w:pos="5040"/>
+        </w:tabs>
+        <w:ind w:left="5040" w:hanging="360"/>
+      </w:pPr>
+    </w:lvl>
+    <w:lvl w:ilvl="7" w:tentative="1">
+      <w:start w:val="1"/>
+      <w:numFmt w:val="decimal"/>
+      <w:lvlText w:val="%8."/>
+      <w:lvlJc w:val="left"/>
+      <w:pPr>
+        <w:tabs>
+          <w:tab w:val="num" w:pos="5760"/>
+        </w:tabs>
+        <w:ind w:left="5760" w:hanging="360"/>
+      </w:pPr>
+    </w:lvl>
+    <w:lvl w:ilvl="8" w:tentative="1">
+      <w:start w:val="1"/>
+      <w:numFmt w:val="decimal"/>
+      <w:lvlText w:val="%9."/>
+      <w:lvlJc w:val="left"/>
+      <w:pPr>
+        <w:tabs>
+          <w:tab w:val="num" w:pos="6480"/>
+        </w:tabs>
+        <w:ind w:left="6480" w:hanging="360"/>
+      </w:pPr>
+    </w:lvl>
+  </w:abstractNum>
   <w:num w:numId="1" w16cid:durableId="1387950730">
-    <w:abstractNumId w:val="0"/>
+    <w:abstractNumId w:val="1"/>
   </w:num>
   <w:num w:numId="2" w16cid:durableId="706875558">
-    <w:abstractNumId w:val="1"/>
+    <w:abstractNumId w:val="2"/>
+  </w:num>
+  <w:num w:numId="3" w16cid:durableId="551693501">
+    <w:abstractNumId w:val="3"/>
+  </w:num>
+  <w:num w:numId="4" w16cid:durableId="799759853">
+    <w:abstractNumId w:val="0"/>
   </w:num>
 </w:numbering>
 </file>

</xml_diff>